<commit_message>
completed analysis with content
</commit_message>
<xml_diff>
--- a/Project/Additional_analysis1.docx
+++ b/Project/Additional_analysis1.docx
@@ -3366,6 +3366,204 @@
         </w:tc>
       </w:tr>
     </w:tbl>
+    <w:p>
+      <w:pPr>
+        <w:rPr>
+          <w:sz w:val="16"/>
+          <w:szCs w:val="16"/>
+        </w:rPr>
+      </w:pPr>
+    </w:p>
+    <w:p>
+      <w:pPr>
+        <w:rPr>
+          <w:sz w:val="16"/>
+          <w:szCs w:val="16"/>
+          <w:lang w:val="en-CA"/>
+        </w:rPr>
+      </w:pPr>
+      <w:r>
+        <w:rPr>
+          <w:sz w:val="16"/>
+          <w:szCs w:val="16"/>
+          <w:lang w:val="en-CA"/>
+        </w:rPr>
+        <w:t>The table presents the results of regression analyses that explore the relationship between different components of ESG (Environmental, Social, and Governance) scores and loan spreads, along with other financial variables. The dependent variable across all models is the natural logarithm of loan spreads, which provides a more precise understanding of how percentage changes in the predictors affect the spreads.</w:t>
+      </w:r>
+    </w:p>
+    <w:p>
+      <w:pPr>
+        <w:rPr>
+          <w:sz w:val="16"/>
+          <w:szCs w:val="16"/>
+          <w:lang w:val="en-CA"/>
+        </w:rPr>
+      </w:pPr>
+      <w:r>
+        <w:rPr>
+          <w:sz w:val="16"/>
+          <w:szCs w:val="16"/>
+          <w:lang w:val="en-CA"/>
+        </w:rPr>
+        <w:t>In column (1), the analysis focuses on the relationship between the environmental score and loan spreads. The coefficient for the log of the environment score is -0.520, which is highly significant (p &lt; 0.001). This result indicates a strong negative relationship, suggesting that a 1% increase in the environmental score corresponds to a decrease of approximately 0.520% in the loan spread. This implies that firms with higher environmental performance are perceived as less risky by lenders, leading to lower borrowing costs. However, this model is limited to the environmental score without considering other financial or non-financial factors.</w:t>
+      </w:r>
+    </w:p>
+    <w:p>
+      <w:pPr>
+        <w:rPr>
+          <w:sz w:val="16"/>
+          <w:szCs w:val="16"/>
+          <w:lang w:val="en-CA"/>
+        </w:rPr>
+      </w:pPr>
+      <w:r>
+        <w:rPr>
+          <w:sz w:val="16"/>
+          <w:szCs w:val="16"/>
+          <w:lang w:val="en-CA"/>
+        </w:rPr>
+        <w:t>Column (2) expands the analysis by including additional financial variables: profitability, leverage, firm size, and industry. The environmental score remains negative and significant, but the coefficient is reduced to -0.316 (p &lt; 0.001). This suggests that while environmental factors influence loan spreads, their impact is somewhat mitigated when traditional financial metrics are considered. Profitability (</w:t>
+      </w:r>
+      <w:proofErr w:type="spellStart"/>
+      <w:r>
+        <w:rPr>
+          <w:sz w:val="16"/>
+          <w:szCs w:val="16"/>
+          <w:lang w:val="en-CA"/>
+        </w:rPr>
+        <w:t>profitability_w</w:t>
+      </w:r>
+      <w:proofErr w:type="spellEnd"/>
+      <w:r>
+        <w:rPr>
+          <w:sz w:val="16"/>
+          <w:szCs w:val="16"/>
+          <w:lang w:val="en-CA"/>
+        </w:rPr>
+        <w:t>) shows a significant negative relationship with loan spreads, with a coefficient of -0.514 (p &lt; 0.001), indicating that more profitable firms enjoy lower borrowing costs. Leverage (</w:t>
+      </w:r>
+      <w:proofErr w:type="spellStart"/>
+      <w:r>
+        <w:rPr>
+          <w:sz w:val="16"/>
+          <w:szCs w:val="16"/>
+          <w:lang w:val="en-CA"/>
+        </w:rPr>
+        <w:t>leverage_w</w:t>
+      </w:r>
+      <w:proofErr w:type="spellEnd"/>
+      <w:r>
+        <w:rPr>
+          <w:sz w:val="16"/>
+          <w:szCs w:val="16"/>
+          <w:lang w:val="en-CA"/>
+        </w:rPr>
+        <w:t>) has a significant positive effect on loan spreads (coefficient of 0.675, p &lt; 0.001), reflecting the higher perceived risk associated with higher debt levels.</w:t>
+      </w:r>
+    </w:p>
+    <w:p>
+      <w:pPr>
+        <w:rPr>
+          <w:sz w:val="16"/>
+          <w:szCs w:val="16"/>
+          <w:lang w:val="en-CA"/>
+        </w:rPr>
+      </w:pPr>
+      <w:r>
+        <w:rPr>
+          <w:sz w:val="16"/>
+          <w:szCs w:val="16"/>
+          <w:lang w:val="en-CA"/>
+        </w:rPr>
+        <w:t>Column (3) shifts the focus to the social score, showing that it has a significant negative relationship with loan spreads (coefficient of -0.490, p &lt; 0.001). This suggests that better social performance is also rewarded with lower loan costs, consistent with the idea that firms excelling in social responsibilities are seen as less risky by lenders. The inclusion of the social score in the model also affects other variables, as profitability remains negatively associated with loan spreads, while leverage continues to increase spreads significantly.</w:t>
+      </w:r>
+    </w:p>
+    <w:p>
+      <w:pPr>
+        <w:rPr>
+          <w:sz w:val="16"/>
+          <w:szCs w:val="16"/>
+          <w:lang w:val="en-CA"/>
+        </w:rPr>
+      </w:pPr>
+      <w:r>
+        <w:rPr>
+          <w:sz w:val="16"/>
+          <w:szCs w:val="16"/>
+          <w:lang w:val="en-CA"/>
+        </w:rPr>
+        <w:t>In column (4), the governance score is introduced. The governance score shows a significant negative relationship with loan spreads (coefficient of -0.207, p &lt; 0.001), indicating that firms with better governance practices tend to secure loans at lower spreads. The negative coefficient for profitability and the positive coefficient for leverage are consistent with previous models, confirming that these financial metrics play a crucial role in determining loan costs.</w:t>
+      </w:r>
+    </w:p>
+    <w:p>
+      <w:pPr>
+        <w:rPr>
+          <w:sz w:val="16"/>
+          <w:szCs w:val="16"/>
+          <w:lang w:val="en-CA"/>
+        </w:rPr>
+      </w:pPr>
+      <w:r>
+        <w:rPr>
+          <w:sz w:val="16"/>
+          <w:szCs w:val="16"/>
+          <w:lang w:val="en-CA"/>
+        </w:rPr>
+        <w:lastRenderedPageBreak/>
+        <w:t>Column (5) examines the combined effects of both the environmental and governance scores. The results show that both scores significantly reduce loan spreads, with the environment score having a coefficient of -0.446 (p &lt; 0.001) and the governance score a coefficient of -0.167 (p &lt; 0.05). This indicates that strong environmental and governance practices jointly contribute to lowering borrowing costs. The effects of profitability, leverage, and firm size remain consistent with earlier models, emphasizing their importance in the overall determination of loan spreads.</w:t>
+      </w:r>
+    </w:p>
+    <w:p>
+      <w:pPr>
+        <w:rPr>
+          <w:sz w:val="16"/>
+          <w:szCs w:val="16"/>
+          <w:lang w:val="en-CA"/>
+        </w:rPr>
+      </w:pPr>
+      <w:r>
+        <w:rPr>
+          <w:sz w:val="16"/>
+          <w:szCs w:val="16"/>
+          <w:lang w:val="en-CA"/>
+        </w:rPr>
+        <w:t>Finally, column (6) includes all three ESG components: environmental, social, and governance scores. Interestingly, the environmental score retains its significant negative effect on loan spreads (coefficient of -0.446, p &lt; 0.001), while the governance score becomes insignificant (coefficient of -0.015, p &gt; 0.1). This suggests that environmental performance is the most robust predictor among the three ESG components when all are considered together. The social score also remains significant and negatively related to loan spreads.</w:t>
+      </w:r>
+    </w:p>
+    <w:p>
+      <w:pPr>
+        <w:rPr>
+          <w:sz w:val="16"/>
+          <w:szCs w:val="16"/>
+          <w:lang w:val="en-CA"/>
+        </w:rPr>
+      </w:pPr>
+      <w:r>
+        <w:rPr>
+          <w:sz w:val="16"/>
+          <w:szCs w:val="16"/>
+          <w:lang w:val="en-CA"/>
+        </w:rPr>
+        <w:t>Throughout the models, the goodness-of-fit metrics, such as R-squared and adjusted R-squared, indicate improvements when additional variables are included, highlighting the importance of considering multiple factors in explaining loan spreads. The AIC and BIC values decrease across the models, suggesting better model fit with the inclusion of more variables. The RMSE remains relatively stable, indicating consistent predictive accuracy across the models.</w:t>
+      </w:r>
+    </w:p>
+    <w:p>
+      <w:pPr>
+        <w:rPr>
+          <w:sz w:val="16"/>
+          <w:szCs w:val="16"/>
+          <w:lang w:val="en-CA"/>
+        </w:rPr>
+      </w:pPr>
+      <w:r>
+        <w:rPr>
+          <w:sz w:val="16"/>
+          <w:szCs w:val="16"/>
+          <w:lang w:val="en-CA"/>
+        </w:rPr>
+        <w:t>In summary, the results demonstrate that ESG factors, particularly environmental performance, play a significant role in determining loan spreads, alongside traditional financial metrics like profitability and leverage. The analysis underscores the growing importance of ESG considerations in financial decision-making, though it also highlights that financial performance metrics still have a substantial influence on loan pricing.</w:t>
+      </w:r>
+    </w:p>
     <w:p>
       <w:pPr>
         <w:rPr>
@@ -4730,7 +4928,6 @@
   <w:style w:type="character" w:default="1" w:styleId="DefaultParagraphFont">
     <w:name w:val="Default Paragraph Font"/>
     <w:uiPriority w:val="1"/>
-    <w:semiHidden/>
     <w:unhideWhenUsed/>
   </w:style>
   <w:style w:type="table" w:default="1" w:styleId="TableNormal">

</xml_diff>

<commit_message>
Fully completed additional analysis
</commit_message>
<xml_diff>
--- a/Project/Additional_analysis1.docx
+++ b/Project/Additional_analysis1.docx
@@ -26,20 +26,31 @@
         <w:tc>
           <w:tcPr>
             <w:tcW w:w="2298" w:type="dxa"/>
-          </w:tcPr>
-          <w:p>
-            <w:pPr>
-              <w:pStyle w:val="Compact"/>
-              <w:rPr>
-                <w:sz w:val="16"/>
-                <w:szCs w:val="16"/>
-              </w:rPr>
-            </w:pPr>
-          </w:p>
-        </w:tc>
-        <w:tc>
-          <w:tcPr>
-            <w:tcW w:w="1149" w:type="dxa"/>
+            <w:tcBorders>
+              <w:top w:val="single" w:sz="4" w:space="0" w:color="auto"/>
+              <w:left w:val="single" w:sz="4" w:space="0" w:color="auto"/>
+              <w:bottom w:val="single" w:sz="4" w:space="0" w:color="auto"/>
+              <w:right w:val="single" w:sz="4" w:space="0" w:color="auto"/>
+            </w:tcBorders>
+          </w:tcPr>
+          <w:p>
+            <w:pPr>
+              <w:pStyle w:val="Compact"/>
+              <w:rPr>
+                <w:sz w:val="16"/>
+                <w:szCs w:val="16"/>
+              </w:rPr>
+            </w:pPr>
+          </w:p>
+        </w:tc>
+        <w:tc>
+          <w:tcPr>
+            <w:tcW w:w="1149" w:type="dxa"/>
+            <w:tcBorders>
+              <w:top w:val="single" w:sz="4" w:space="0" w:color="auto"/>
+              <w:left w:val="single" w:sz="4" w:space="0" w:color="auto"/>
+              <w:bottom w:val="single" w:sz="4" w:space="0" w:color="auto"/>
+            </w:tcBorders>
           </w:tcPr>
           <w:p>
             <w:pPr>
@@ -84,6 +95,10 @@
         <w:tc>
           <w:tcPr>
             <w:tcW w:w="1149" w:type="dxa"/>
+            <w:tcBorders>
+              <w:top w:val="single" w:sz="4" w:space="0" w:color="auto"/>
+              <w:bottom w:val="single" w:sz="4" w:space="0" w:color="auto"/>
+            </w:tcBorders>
           </w:tcPr>
           <w:p>
             <w:pPr>
@@ -128,6 +143,10 @@
         <w:tc>
           <w:tcPr>
             <w:tcW w:w="1149" w:type="dxa"/>
+            <w:tcBorders>
+              <w:top w:val="single" w:sz="4" w:space="0" w:color="auto"/>
+              <w:bottom w:val="single" w:sz="4" w:space="0" w:color="auto"/>
+            </w:tcBorders>
           </w:tcPr>
           <w:p>
             <w:pPr>
@@ -172,6 +191,10 @@
         <w:tc>
           <w:tcPr>
             <w:tcW w:w="1149" w:type="dxa"/>
+            <w:tcBorders>
+              <w:top w:val="single" w:sz="4" w:space="0" w:color="auto"/>
+              <w:bottom w:val="single" w:sz="4" w:space="0" w:color="auto"/>
+            </w:tcBorders>
           </w:tcPr>
           <w:p>
             <w:pPr>
@@ -216,6 +239,10 @@
         <w:tc>
           <w:tcPr>
             <w:tcW w:w="1054" w:type="dxa"/>
+            <w:tcBorders>
+              <w:top w:val="single" w:sz="4" w:space="0" w:color="auto"/>
+              <w:bottom w:val="single" w:sz="4" w:space="0" w:color="auto"/>
+            </w:tcBorders>
           </w:tcPr>
           <w:p>
             <w:pPr>
@@ -260,6 +287,11 @@
         <w:tc>
           <w:tcPr>
             <w:tcW w:w="1149" w:type="dxa"/>
+            <w:tcBorders>
+              <w:top w:val="single" w:sz="4" w:space="0" w:color="auto"/>
+              <w:bottom w:val="single" w:sz="4" w:space="0" w:color="auto"/>
+              <w:right w:val="single" w:sz="4" w:space="0" w:color="auto"/>
+            </w:tcBorders>
           </w:tcPr>
           <w:p>
             <w:pPr>
@@ -306,6 +338,11 @@
         <w:tc>
           <w:tcPr>
             <w:tcW w:w="2298" w:type="dxa"/>
+            <w:tcBorders>
+              <w:top w:val="single" w:sz="4" w:space="0" w:color="auto"/>
+              <w:left w:val="single" w:sz="4" w:space="0" w:color="auto"/>
+              <w:right w:val="single" w:sz="4" w:space="0" w:color="auto"/>
+            </w:tcBorders>
           </w:tcPr>
           <w:p>
             <w:pPr>
@@ -327,6 +364,10 @@
         <w:tc>
           <w:tcPr>
             <w:tcW w:w="1149" w:type="dxa"/>
+            <w:tcBorders>
+              <w:top w:val="single" w:sz="4" w:space="0" w:color="auto"/>
+              <w:left w:val="single" w:sz="4" w:space="0" w:color="auto"/>
+            </w:tcBorders>
           </w:tcPr>
           <w:p>
             <w:pPr>
@@ -348,6 +389,9 @@
         <w:tc>
           <w:tcPr>
             <w:tcW w:w="1149" w:type="dxa"/>
+            <w:tcBorders>
+              <w:top w:val="single" w:sz="4" w:space="0" w:color="auto"/>
+            </w:tcBorders>
           </w:tcPr>
           <w:p>
             <w:pPr>
@@ -369,6 +413,9 @@
         <w:tc>
           <w:tcPr>
             <w:tcW w:w="1149" w:type="dxa"/>
+            <w:tcBorders>
+              <w:top w:val="single" w:sz="4" w:space="0" w:color="auto"/>
+            </w:tcBorders>
           </w:tcPr>
           <w:p>
             <w:pPr>
@@ -390,6 +437,9 @@
         <w:tc>
           <w:tcPr>
             <w:tcW w:w="1149" w:type="dxa"/>
+            <w:tcBorders>
+              <w:top w:val="single" w:sz="4" w:space="0" w:color="auto"/>
+            </w:tcBorders>
           </w:tcPr>
           <w:p>
             <w:pPr>
@@ -411,6 +461,9 @@
         <w:tc>
           <w:tcPr>
             <w:tcW w:w="1054" w:type="dxa"/>
+            <w:tcBorders>
+              <w:top w:val="single" w:sz="4" w:space="0" w:color="auto"/>
+            </w:tcBorders>
           </w:tcPr>
           <w:p>
             <w:pPr>
@@ -432,6 +485,10 @@
         <w:tc>
           <w:tcPr>
             <w:tcW w:w="1149" w:type="dxa"/>
+            <w:tcBorders>
+              <w:top w:val="single" w:sz="4" w:space="0" w:color="auto"/>
+              <w:right w:val="single" w:sz="4" w:space="0" w:color="auto"/>
+            </w:tcBorders>
           </w:tcPr>
           <w:p>
             <w:pPr>
@@ -455,20 +512,27 @@
         <w:tc>
           <w:tcPr>
             <w:tcW w:w="2298" w:type="dxa"/>
-          </w:tcPr>
-          <w:p>
-            <w:pPr>
-              <w:pStyle w:val="Compact"/>
-              <w:rPr>
-                <w:sz w:val="16"/>
-                <w:szCs w:val="16"/>
-              </w:rPr>
-            </w:pPr>
-          </w:p>
-        </w:tc>
-        <w:tc>
-          <w:tcPr>
-            <w:tcW w:w="1149" w:type="dxa"/>
+            <w:tcBorders>
+              <w:left w:val="single" w:sz="4" w:space="0" w:color="auto"/>
+              <w:right w:val="single" w:sz="4" w:space="0" w:color="auto"/>
+            </w:tcBorders>
+          </w:tcPr>
+          <w:p>
+            <w:pPr>
+              <w:pStyle w:val="Compact"/>
+              <w:rPr>
+                <w:sz w:val="16"/>
+                <w:szCs w:val="16"/>
+              </w:rPr>
+            </w:pPr>
+          </w:p>
+        </w:tc>
+        <w:tc>
+          <w:tcPr>
+            <w:tcW w:w="1149" w:type="dxa"/>
+            <w:tcBorders>
+              <w:left w:val="single" w:sz="4" w:space="0" w:color="auto"/>
+            </w:tcBorders>
           </w:tcPr>
           <w:p>
             <w:pPr>
@@ -574,6 +638,9 @@
         <w:tc>
           <w:tcPr>
             <w:tcW w:w="1149" w:type="dxa"/>
+            <w:tcBorders>
+              <w:right w:val="single" w:sz="4" w:space="0" w:color="auto"/>
+            </w:tcBorders>
           </w:tcPr>
           <w:p>
             <w:pPr>
@@ -597,6 +664,10 @@
         <w:tc>
           <w:tcPr>
             <w:tcW w:w="2298" w:type="dxa"/>
+            <w:tcBorders>
+              <w:left w:val="single" w:sz="4" w:space="0" w:color="auto"/>
+              <w:right w:val="single" w:sz="4" w:space="0" w:color="auto"/>
+            </w:tcBorders>
           </w:tcPr>
           <w:p>
             <w:pPr>
@@ -618,6 +689,9 @@
         <w:tc>
           <w:tcPr>
             <w:tcW w:w="1149" w:type="dxa"/>
+            <w:tcBorders>
+              <w:left w:val="single" w:sz="4" w:space="0" w:color="auto"/>
+            </w:tcBorders>
           </w:tcPr>
           <w:p>
             <w:pPr>
@@ -702,6 +776,9 @@
         <w:tc>
           <w:tcPr>
             <w:tcW w:w="1149" w:type="dxa"/>
+            <w:tcBorders>
+              <w:right w:val="single" w:sz="4" w:space="0" w:color="auto"/>
+            </w:tcBorders>
           </w:tcPr>
           <w:p>
             <w:pPr>
@@ -718,20 +795,27 @@
         <w:tc>
           <w:tcPr>
             <w:tcW w:w="2298" w:type="dxa"/>
-          </w:tcPr>
-          <w:p>
-            <w:pPr>
-              <w:pStyle w:val="Compact"/>
-              <w:rPr>
-                <w:sz w:val="16"/>
-                <w:szCs w:val="16"/>
-              </w:rPr>
-            </w:pPr>
-          </w:p>
-        </w:tc>
-        <w:tc>
-          <w:tcPr>
-            <w:tcW w:w="1149" w:type="dxa"/>
+            <w:tcBorders>
+              <w:left w:val="single" w:sz="4" w:space="0" w:color="auto"/>
+              <w:right w:val="single" w:sz="4" w:space="0" w:color="auto"/>
+            </w:tcBorders>
+          </w:tcPr>
+          <w:p>
+            <w:pPr>
+              <w:pStyle w:val="Compact"/>
+              <w:rPr>
+                <w:sz w:val="16"/>
+                <w:szCs w:val="16"/>
+              </w:rPr>
+            </w:pPr>
+          </w:p>
+        </w:tc>
+        <w:tc>
+          <w:tcPr>
+            <w:tcW w:w="1149" w:type="dxa"/>
+            <w:tcBorders>
+              <w:left w:val="single" w:sz="4" w:space="0" w:color="auto"/>
+            </w:tcBorders>
           </w:tcPr>
           <w:p>
             <w:pPr>
@@ -816,6 +900,9 @@
         <w:tc>
           <w:tcPr>
             <w:tcW w:w="1149" w:type="dxa"/>
+            <w:tcBorders>
+              <w:right w:val="single" w:sz="4" w:space="0" w:color="auto"/>
+            </w:tcBorders>
           </w:tcPr>
           <w:p>
             <w:pPr>
@@ -832,6 +919,10 @@
         <w:tc>
           <w:tcPr>
             <w:tcW w:w="2298" w:type="dxa"/>
+            <w:tcBorders>
+              <w:left w:val="single" w:sz="4" w:space="0" w:color="auto"/>
+              <w:right w:val="single" w:sz="4" w:space="0" w:color="auto"/>
+            </w:tcBorders>
           </w:tcPr>
           <w:p>
             <w:pPr>
@@ -853,6 +944,9 @@
         <w:tc>
           <w:tcPr>
             <w:tcW w:w="1149" w:type="dxa"/>
+            <w:tcBorders>
+              <w:left w:val="single" w:sz="4" w:space="0" w:color="auto"/>
+            </w:tcBorders>
           </w:tcPr>
           <w:p>
             <w:pPr>
@@ -937,6 +1031,9 @@
         <w:tc>
           <w:tcPr>
             <w:tcW w:w="1149" w:type="dxa"/>
+            <w:tcBorders>
+              <w:right w:val="single" w:sz="4" w:space="0" w:color="auto"/>
+            </w:tcBorders>
           </w:tcPr>
           <w:p>
             <w:pPr>
@@ -960,20 +1057,27 @@
         <w:tc>
           <w:tcPr>
             <w:tcW w:w="2298" w:type="dxa"/>
-          </w:tcPr>
-          <w:p>
-            <w:pPr>
-              <w:pStyle w:val="Compact"/>
-              <w:rPr>
-                <w:sz w:val="16"/>
-                <w:szCs w:val="16"/>
-              </w:rPr>
-            </w:pPr>
-          </w:p>
-        </w:tc>
-        <w:tc>
-          <w:tcPr>
-            <w:tcW w:w="1149" w:type="dxa"/>
+            <w:tcBorders>
+              <w:left w:val="single" w:sz="4" w:space="0" w:color="auto"/>
+              <w:right w:val="single" w:sz="4" w:space="0" w:color="auto"/>
+            </w:tcBorders>
+          </w:tcPr>
+          <w:p>
+            <w:pPr>
+              <w:pStyle w:val="Compact"/>
+              <w:rPr>
+                <w:sz w:val="16"/>
+                <w:szCs w:val="16"/>
+              </w:rPr>
+            </w:pPr>
+          </w:p>
+        </w:tc>
+        <w:tc>
+          <w:tcPr>
+            <w:tcW w:w="1149" w:type="dxa"/>
+            <w:tcBorders>
+              <w:left w:val="single" w:sz="4" w:space="0" w:color="auto"/>
+            </w:tcBorders>
           </w:tcPr>
           <w:p>
             <w:pPr>
@@ -1058,6 +1162,9 @@
         <w:tc>
           <w:tcPr>
             <w:tcW w:w="1149" w:type="dxa"/>
+            <w:tcBorders>
+              <w:right w:val="single" w:sz="4" w:space="0" w:color="auto"/>
+            </w:tcBorders>
           </w:tcPr>
           <w:p>
             <w:pPr>
@@ -1081,6 +1188,10 @@
         <w:tc>
           <w:tcPr>
             <w:tcW w:w="2298" w:type="dxa"/>
+            <w:tcBorders>
+              <w:left w:val="single" w:sz="4" w:space="0" w:color="auto"/>
+              <w:right w:val="single" w:sz="4" w:space="0" w:color="auto"/>
+            </w:tcBorders>
           </w:tcPr>
           <w:p>
             <w:pPr>
@@ -1102,6 +1213,9 @@
         <w:tc>
           <w:tcPr>
             <w:tcW w:w="1149" w:type="dxa"/>
+            <w:tcBorders>
+              <w:left w:val="single" w:sz="4" w:space="0" w:color="auto"/>
+            </w:tcBorders>
           </w:tcPr>
           <w:p>
             <w:pPr>
@@ -1186,6 +1300,9 @@
         <w:tc>
           <w:tcPr>
             <w:tcW w:w="1149" w:type="dxa"/>
+            <w:tcBorders>
+              <w:right w:val="single" w:sz="4" w:space="0" w:color="auto"/>
+            </w:tcBorders>
           </w:tcPr>
           <w:p>
             <w:pPr>
@@ -1209,20 +1326,27 @@
         <w:tc>
           <w:tcPr>
             <w:tcW w:w="2298" w:type="dxa"/>
-          </w:tcPr>
-          <w:p>
-            <w:pPr>
-              <w:pStyle w:val="Compact"/>
-              <w:rPr>
-                <w:sz w:val="16"/>
-                <w:szCs w:val="16"/>
-              </w:rPr>
-            </w:pPr>
-          </w:p>
-        </w:tc>
-        <w:tc>
-          <w:tcPr>
-            <w:tcW w:w="1149" w:type="dxa"/>
+            <w:tcBorders>
+              <w:left w:val="single" w:sz="4" w:space="0" w:color="auto"/>
+              <w:right w:val="single" w:sz="4" w:space="0" w:color="auto"/>
+            </w:tcBorders>
+          </w:tcPr>
+          <w:p>
+            <w:pPr>
+              <w:pStyle w:val="Compact"/>
+              <w:rPr>
+                <w:sz w:val="16"/>
+                <w:szCs w:val="16"/>
+              </w:rPr>
+            </w:pPr>
+          </w:p>
+        </w:tc>
+        <w:tc>
+          <w:tcPr>
+            <w:tcW w:w="1149" w:type="dxa"/>
+            <w:tcBorders>
+              <w:left w:val="single" w:sz="4" w:space="0" w:color="auto"/>
+            </w:tcBorders>
           </w:tcPr>
           <w:p>
             <w:pPr>
@@ -1307,6 +1431,9 @@
         <w:tc>
           <w:tcPr>
             <w:tcW w:w="1149" w:type="dxa"/>
+            <w:tcBorders>
+              <w:right w:val="single" w:sz="4" w:space="0" w:color="auto"/>
+            </w:tcBorders>
           </w:tcPr>
           <w:p>
             <w:pPr>
@@ -1330,6 +1457,10 @@
         <w:tc>
           <w:tcPr>
             <w:tcW w:w="2298" w:type="dxa"/>
+            <w:tcBorders>
+              <w:left w:val="single" w:sz="4" w:space="0" w:color="auto"/>
+              <w:right w:val="single" w:sz="4" w:space="0" w:color="auto"/>
+            </w:tcBorders>
           </w:tcPr>
           <w:p>
             <w:pPr>
@@ -1351,6 +1482,9 @@
         <w:tc>
           <w:tcPr>
             <w:tcW w:w="1149" w:type="dxa"/>
+            <w:tcBorders>
+              <w:left w:val="single" w:sz="4" w:space="0" w:color="auto"/>
+            </w:tcBorders>
           </w:tcPr>
           <w:p>
             <w:pPr>
@@ -1435,6 +1569,9 @@
         <w:tc>
           <w:tcPr>
             <w:tcW w:w="1149" w:type="dxa"/>
+            <w:tcBorders>
+              <w:right w:val="single" w:sz="4" w:space="0" w:color="auto"/>
+            </w:tcBorders>
           </w:tcPr>
           <w:p>
             <w:pPr>
@@ -1458,20 +1595,27 @@
         <w:tc>
           <w:tcPr>
             <w:tcW w:w="2298" w:type="dxa"/>
-          </w:tcPr>
-          <w:p>
-            <w:pPr>
-              <w:pStyle w:val="Compact"/>
-              <w:rPr>
-                <w:sz w:val="16"/>
-                <w:szCs w:val="16"/>
-              </w:rPr>
-            </w:pPr>
-          </w:p>
-        </w:tc>
-        <w:tc>
-          <w:tcPr>
-            <w:tcW w:w="1149" w:type="dxa"/>
+            <w:tcBorders>
+              <w:left w:val="single" w:sz="4" w:space="0" w:color="auto"/>
+              <w:right w:val="single" w:sz="4" w:space="0" w:color="auto"/>
+            </w:tcBorders>
+          </w:tcPr>
+          <w:p>
+            <w:pPr>
+              <w:pStyle w:val="Compact"/>
+              <w:rPr>
+                <w:sz w:val="16"/>
+                <w:szCs w:val="16"/>
+              </w:rPr>
+            </w:pPr>
+          </w:p>
+        </w:tc>
+        <w:tc>
+          <w:tcPr>
+            <w:tcW w:w="1149" w:type="dxa"/>
+            <w:tcBorders>
+              <w:left w:val="single" w:sz="4" w:space="0" w:color="auto"/>
+            </w:tcBorders>
           </w:tcPr>
           <w:p>
             <w:pPr>
@@ -1556,6 +1700,9 @@
         <w:tc>
           <w:tcPr>
             <w:tcW w:w="1149" w:type="dxa"/>
+            <w:tcBorders>
+              <w:right w:val="single" w:sz="4" w:space="0" w:color="auto"/>
+            </w:tcBorders>
           </w:tcPr>
           <w:p>
             <w:pPr>
@@ -1579,6 +1726,10 @@
         <w:tc>
           <w:tcPr>
             <w:tcW w:w="2298" w:type="dxa"/>
+            <w:tcBorders>
+              <w:left w:val="single" w:sz="4" w:space="0" w:color="auto"/>
+              <w:right w:val="single" w:sz="4" w:space="0" w:color="auto"/>
+            </w:tcBorders>
           </w:tcPr>
           <w:p>
             <w:pPr>
@@ -1600,6 +1751,9 @@
         <w:tc>
           <w:tcPr>
             <w:tcW w:w="1149" w:type="dxa"/>
+            <w:tcBorders>
+              <w:left w:val="single" w:sz="4" w:space="0" w:color="auto"/>
+            </w:tcBorders>
           </w:tcPr>
           <w:p>
             <w:pPr>
@@ -1684,6 +1838,9 @@
         <w:tc>
           <w:tcPr>
             <w:tcW w:w="1149" w:type="dxa"/>
+            <w:tcBorders>
+              <w:right w:val="single" w:sz="4" w:space="0" w:color="auto"/>
+            </w:tcBorders>
           </w:tcPr>
           <w:p>
             <w:pPr>
@@ -1707,20 +1864,27 @@
         <w:tc>
           <w:tcPr>
             <w:tcW w:w="2298" w:type="dxa"/>
-          </w:tcPr>
-          <w:p>
-            <w:pPr>
-              <w:pStyle w:val="Compact"/>
-              <w:rPr>
-                <w:sz w:val="16"/>
-                <w:szCs w:val="16"/>
-              </w:rPr>
-            </w:pPr>
-          </w:p>
-        </w:tc>
-        <w:tc>
-          <w:tcPr>
-            <w:tcW w:w="1149" w:type="dxa"/>
+            <w:tcBorders>
+              <w:left w:val="single" w:sz="4" w:space="0" w:color="auto"/>
+              <w:right w:val="single" w:sz="4" w:space="0" w:color="auto"/>
+            </w:tcBorders>
+          </w:tcPr>
+          <w:p>
+            <w:pPr>
+              <w:pStyle w:val="Compact"/>
+              <w:rPr>
+                <w:sz w:val="16"/>
+                <w:szCs w:val="16"/>
+              </w:rPr>
+            </w:pPr>
+          </w:p>
+        </w:tc>
+        <w:tc>
+          <w:tcPr>
+            <w:tcW w:w="1149" w:type="dxa"/>
+            <w:tcBorders>
+              <w:left w:val="single" w:sz="4" w:space="0" w:color="auto"/>
+            </w:tcBorders>
           </w:tcPr>
           <w:p>
             <w:pPr>
@@ -1805,6 +1969,9 @@
         <w:tc>
           <w:tcPr>
             <w:tcW w:w="1149" w:type="dxa"/>
+            <w:tcBorders>
+              <w:right w:val="single" w:sz="4" w:space="0" w:color="auto"/>
+            </w:tcBorders>
           </w:tcPr>
           <w:p>
             <w:pPr>
@@ -1828,15 +1995,20 @@
         <w:tc>
           <w:tcPr>
             <w:tcW w:w="2298" w:type="dxa"/>
-          </w:tcPr>
-          <w:p>
-            <w:pPr>
-              <w:pStyle w:val="Compact"/>
-              <w:rPr>
-                <w:sz w:val="16"/>
-                <w:szCs w:val="16"/>
-              </w:rPr>
-            </w:pPr>
+            <w:tcBorders>
+              <w:left w:val="single" w:sz="4" w:space="0" w:color="auto"/>
+              <w:right w:val="single" w:sz="4" w:space="0" w:color="auto"/>
+            </w:tcBorders>
+          </w:tcPr>
+          <w:p>
+            <w:pPr>
+              <w:pStyle w:val="Compact"/>
+              <w:rPr>
+                <w:sz w:val="16"/>
+                <w:szCs w:val="16"/>
+              </w:rPr>
+            </w:pPr>
+            <w:proofErr w:type="spellStart"/>
             <w:r>
               <w:rPr>
                 <w:sz w:val="16"/>
@@ -1844,11 +2016,15 @@
               </w:rPr>
               <w:t>log_social_score</w:t>
             </w:r>
-          </w:p>
-        </w:tc>
-        <w:tc>
-          <w:tcPr>
-            <w:tcW w:w="1149" w:type="dxa"/>
+            <w:proofErr w:type="spellEnd"/>
+          </w:p>
+        </w:tc>
+        <w:tc>
+          <w:tcPr>
+            <w:tcW w:w="1149" w:type="dxa"/>
+            <w:tcBorders>
+              <w:left w:val="single" w:sz="4" w:space="0" w:color="auto"/>
+            </w:tcBorders>
           </w:tcPr>
           <w:p>
             <w:pPr>
@@ -1933,6 +2109,9 @@
         <w:tc>
           <w:tcPr>
             <w:tcW w:w="1149" w:type="dxa"/>
+            <w:tcBorders>
+              <w:right w:val="single" w:sz="4" w:space="0" w:color="auto"/>
+            </w:tcBorders>
           </w:tcPr>
           <w:p>
             <w:pPr>
@@ -1949,20 +2128,27 @@
         <w:tc>
           <w:tcPr>
             <w:tcW w:w="2298" w:type="dxa"/>
-          </w:tcPr>
-          <w:p>
-            <w:pPr>
-              <w:pStyle w:val="Compact"/>
-              <w:rPr>
-                <w:sz w:val="16"/>
-                <w:szCs w:val="16"/>
-              </w:rPr>
-            </w:pPr>
-          </w:p>
-        </w:tc>
-        <w:tc>
-          <w:tcPr>
-            <w:tcW w:w="1149" w:type="dxa"/>
+            <w:tcBorders>
+              <w:left w:val="single" w:sz="4" w:space="0" w:color="auto"/>
+              <w:right w:val="single" w:sz="4" w:space="0" w:color="auto"/>
+            </w:tcBorders>
+          </w:tcPr>
+          <w:p>
+            <w:pPr>
+              <w:pStyle w:val="Compact"/>
+              <w:rPr>
+                <w:sz w:val="16"/>
+                <w:szCs w:val="16"/>
+              </w:rPr>
+            </w:pPr>
+          </w:p>
+        </w:tc>
+        <w:tc>
+          <w:tcPr>
+            <w:tcW w:w="1149" w:type="dxa"/>
+            <w:tcBorders>
+              <w:left w:val="single" w:sz="4" w:space="0" w:color="auto"/>
+            </w:tcBorders>
           </w:tcPr>
           <w:p>
             <w:pPr>
@@ -2047,6 +2233,9 @@
         <w:tc>
           <w:tcPr>
             <w:tcW w:w="1149" w:type="dxa"/>
+            <w:tcBorders>
+              <w:right w:val="single" w:sz="4" w:space="0" w:color="auto"/>
+            </w:tcBorders>
           </w:tcPr>
           <w:p>
             <w:pPr>
@@ -2063,6 +2252,10 @@
         <w:tc>
           <w:tcPr>
             <w:tcW w:w="2298" w:type="dxa"/>
+            <w:tcBorders>
+              <w:left w:val="single" w:sz="4" w:space="0" w:color="auto"/>
+              <w:right w:val="single" w:sz="4" w:space="0" w:color="auto"/>
+            </w:tcBorders>
           </w:tcPr>
           <w:p>
             <w:pPr>
@@ -2084,6 +2277,9 @@
         <w:tc>
           <w:tcPr>
             <w:tcW w:w="1149" w:type="dxa"/>
+            <w:tcBorders>
+              <w:left w:val="single" w:sz="4" w:space="0" w:color="auto"/>
+            </w:tcBorders>
           </w:tcPr>
           <w:p>
             <w:pPr>
@@ -2161,6 +2357,9 @@
         <w:tc>
           <w:tcPr>
             <w:tcW w:w="1149" w:type="dxa"/>
+            <w:tcBorders>
+              <w:right w:val="single" w:sz="4" w:space="0" w:color="auto"/>
+            </w:tcBorders>
           </w:tcPr>
           <w:p>
             <w:pPr>
@@ -2184,62 +2383,80 @@
         <w:tc>
           <w:tcPr>
             <w:tcW w:w="2298" w:type="dxa"/>
-          </w:tcPr>
-          <w:p>
-            <w:pPr>
-              <w:pStyle w:val="Compact"/>
-              <w:rPr>
-                <w:sz w:val="16"/>
-                <w:szCs w:val="16"/>
-              </w:rPr>
-            </w:pPr>
-          </w:p>
-        </w:tc>
-        <w:tc>
-          <w:tcPr>
-            <w:tcW w:w="1149" w:type="dxa"/>
-          </w:tcPr>
-          <w:p>
-            <w:pPr>
-              <w:pStyle w:val="Compact"/>
-              <w:rPr>
-                <w:sz w:val="16"/>
-                <w:szCs w:val="16"/>
-              </w:rPr>
-            </w:pPr>
-          </w:p>
-        </w:tc>
-        <w:tc>
-          <w:tcPr>
-            <w:tcW w:w="1149" w:type="dxa"/>
-          </w:tcPr>
-          <w:p>
-            <w:pPr>
-              <w:pStyle w:val="Compact"/>
-              <w:rPr>
-                <w:sz w:val="16"/>
-                <w:szCs w:val="16"/>
-              </w:rPr>
-            </w:pPr>
-          </w:p>
-        </w:tc>
-        <w:tc>
-          <w:tcPr>
-            <w:tcW w:w="1149" w:type="dxa"/>
-          </w:tcPr>
-          <w:p>
-            <w:pPr>
-              <w:pStyle w:val="Compact"/>
-              <w:rPr>
-                <w:sz w:val="16"/>
-                <w:szCs w:val="16"/>
-              </w:rPr>
-            </w:pPr>
-          </w:p>
-        </w:tc>
-        <w:tc>
-          <w:tcPr>
-            <w:tcW w:w="1149" w:type="dxa"/>
+            <w:tcBorders>
+              <w:left w:val="single" w:sz="4" w:space="0" w:color="auto"/>
+              <w:bottom w:val="single" w:sz="4" w:space="0" w:color="auto"/>
+              <w:right w:val="single" w:sz="4" w:space="0" w:color="auto"/>
+            </w:tcBorders>
+          </w:tcPr>
+          <w:p>
+            <w:pPr>
+              <w:pStyle w:val="Compact"/>
+              <w:rPr>
+                <w:sz w:val="16"/>
+                <w:szCs w:val="16"/>
+              </w:rPr>
+            </w:pPr>
+          </w:p>
+        </w:tc>
+        <w:tc>
+          <w:tcPr>
+            <w:tcW w:w="1149" w:type="dxa"/>
+            <w:tcBorders>
+              <w:left w:val="single" w:sz="4" w:space="0" w:color="auto"/>
+              <w:bottom w:val="single" w:sz="4" w:space="0" w:color="auto"/>
+            </w:tcBorders>
+          </w:tcPr>
+          <w:p>
+            <w:pPr>
+              <w:pStyle w:val="Compact"/>
+              <w:rPr>
+                <w:sz w:val="16"/>
+                <w:szCs w:val="16"/>
+              </w:rPr>
+            </w:pPr>
+          </w:p>
+        </w:tc>
+        <w:tc>
+          <w:tcPr>
+            <w:tcW w:w="1149" w:type="dxa"/>
+            <w:tcBorders>
+              <w:bottom w:val="single" w:sz="4" w:space="0" w:color="auto"/>
+            </w:tcBorders>
+          </w:tcPr>
+          <w:p>
+            <w:pPr>
+              <w:pStyle w:val="Compact"/>
+              <w:rPr>
+                <w:sz w:val="16"/>
+                <w:szCs w:val="16"/>
+              </w:rPr>
+            </w:pPr>
+          </w:p>
+        </w:tc>
+        <w:tc>
+          <w:tcPr>
+            <w:tcW w:w="1149" w:type="dxa"/>
+            <w:tcBorders>
+              <w:bottom w:val="single" w:sz="4" w:space="0" w:color="auto"/>
+            </w:tcBorders>
+          </w:tcPr>
+          <w:p>
+            <w:pPr>
+              <w:pStyle w:val="Compact"/>
+              <w:rPr>
+                <w:sz w:val="16"/>
+                <w:szCs w:val="16"/>
+              </w:rPr>
+            </w:pPr>
+          </w:p>
+        </w:tc>
+        <w:tc>
+          <w:tcPr>
+            <w:tcW w:w="1149" w:type="dxa"/>
+            <w:tcBorders>
+              <w:bottom w:val="single" w:sz="4" w:space="0" w:color="auto"/>
+            </w:tcBorders>
           </w:tcPr>
           <w:p>
             <w:pPr>
@@ -2254,6 +2471,9 @@
         <w:tc>
           <w:tcPr>
             <w:tcW w:w="1054" w:type="dxa"/>
+            <w:tcBorders>
+              <w:bottom w:val="single" w:sz="4" w:space="0" w:color="auto"/>
+            </w:tcBorders>
           </w:tcPr>
           <w:p>
             <w:pPr>
@@ -2275,6 +2495,10 @@
         <w:tc>
           <w:tcPr>
             <w:tcW w:w="1149" w:type="dxa"/>
+            <w:tcBorders>
+              <w:bottom w:val="single" w:sz="4" w:space="0" w:color="auto"/>
+              <w:right w:val="single" w:sz="4" w:space="0" w:color="auto"/>
+            </w:tcBorders>
           </w:tcPr>
           <w:p>
             <w:pPr>
@@ -2298,6 +2522,11 @@
         <w:tc>
           <w:tcPr>
             <w:tcW w:w="2298" w:type="dxa"/>
+            <w:tcBorders>
+              <w:top w:val="single" w:sz="4" w:space="0" w:color="auto"/>
+              <w:left w:val="single" w:sz="4" w:space="0" w:color="auto"/>
+              <w:right w:val="single" w:sz="4" w:space="0" w:color="auto"/>
+            </w:tcBorders>
           </w:tcPr>
           <w:p>
             <w:pPr>
@@ -2319,6 +2548,10 @@
         <w:tc>
           <w:tcPr>
             <w:tcW w:w="1149" w:type="dxa"/>
+            <w:tcBorders>
+              <w:top w:val="single" w:sz="4" w:space="0" w:color="auto"/>
+              <w:left w:val="single" w:sz="4" w:space="0" w:color="auto"/>
+            </w:tcBorders>
           </w:tcPr>
           <w:p>
             <w:pPr>
@@ -2340,6 +2573,9 @@
         <w:tc>
           <w:tcPr>
             <w:tcW w:w="1149" w:type="dxa"/>
+            <w:tcBorders>
+              <w:top w:val="single" w:sz="4" w:space="0" w:color="auto"/>
+            </w:tcBorders>
           </w:tcPr>
           <w:p>
             <w:pPr>
@@ -2361,6 +2597,9 @@
         <w:tc>
           <w:tcPr>
             <w:tcW w:w="1149" w:type="dxa"/>
+            <w:tcBorders>
+              <w:top w:val="single" w:sz="4" w:space="0" w:color="auto"/>
+            </w:tcBorders>
           </w:tcPr>
           <w:p>
             <w:pPr>
@@ -2382,6 +2621,9 @@
         <w:tc>
           <w:tcPr>
             <w:tcW w:w="1149" w:type="dxa"/>
+            <w:tcBorders>
+              <w:top w:val="single" w:sz="4" w:space="0" w:color="auto"/>
+            </w:tcBorders>
           </w:tcPr>
           <w:p>
             <w:pPr>
@@ -2403,6 +2645,9 @@
         <w:tc>
           <w:tcPr>
             <w:tcW w:w="1054" w:type="dxa"/>
+            <w:tcBorders>
+              <w:top w:val="single" w:sz="4" w:space="0" w:color="auto"/>
+            </w:tcBorders>
           </w:tcPr>
           <w:p>
             <w:pPr>
@@ -2424,6 +2669,10 @@
         <w:tc>
           <w:tcPr>
             <w:tcW w:w="1149" w:type="dxa"/>
+            <w:tcBorders>
+              <w:top w:val="single" w:sz="4" w:space="0" w:color="auto"/>
+              <w:right w:val="single" w:sz="4" w:space="0" w:color="auto"/>
+            </w:tcBorders>
           </w:tcPr>
           <w:p>
             <w:pPr>
@@ -2447,6 +2696,10 @@
         <w:tc>
           <w:tcPr>
             <w:tcW w:w="2298" w:type="dxa"/>
+            <w:tcBorders>
+              <w:left w:val="single" w:sz="4" w:space="0" w:color="auto"/>
+              <w:right w:val="single" w:sz="4" w:space="0" w:color="auto"/>
+            </w:tcBorders>
           </w:tcPr>
           <w:p>
             <w:pPr>
@@ -2468,6 +2721,9 @@
         <w:tc>
           <w:tcPr>
             <w:tcW w:w="1149" w:type="dxa"/>
+            <w:tcBorders>
+              <w:left w:val="single" w:sz="4" w:space="0" w:color="auto"/>
+            </w:tcBorders>
           </w:tcPr>
           <w:p>
             <w:pPr>
@@ -2573,6 +2829,9 @@
         <w:tc>
           <w:tcPr>
             <w:tcW w:w="1149" w:type="dxa"/>
+            <w:tcBorders>
+              <w:right w:val="single" w:sz="4" w:space="0" w:color="auto"/>
+            </w:tcBorders>
           </w:tcPr>
           <w:p>
             <w:pPr>
@@ -2596,6 +2855,10 @@
         <w:tc>
           <w:tcPr>
             <w:tcW w:w="2298" w:type="dxa"/>
+            <w:tcBorders>
+              <w:left w:val="single" w:sz="4" w:space="0" w:color="auto"/>
+              <w:right w:val="single" w:sz="4" w:space="0" w:color="auto"/>
+            </w:tcBorders>
           </w:tcPr>
           <w:p>
             <w:pPr>
@@ -2617,6 +2880,9 @@
         <w:tc>
           <w:tcPr>
             <w:tcW w:w="1149" w:type="dxa"/>
+            <w:tcBorders>
+              <w:left w:val="single" w:sz="4" w:space="0" w:color="auto"/>
+            </w:tcBorders>
           </w:tcPr>
           <w:p>
             <w:pPr>
@@ -2722,6 +2988,9 @@
         <w:tc>
           <w:tcPr>
             <w:tcW w:w="1149" w:type="dxa"/>
+            <w:tcBorders>
+              <w:right w:val="single" w:sz="4" w:space="0" w:color="auto"/>
+            </w:tcBorders>
           </w:tcPr>
           <w:p>
             <w:pPr>
@@ -2745,6 +3014,10 @@
         <w:tc>
           <w:tcPr>
             <w:tcW w:w="2298" w:type="dxa"/>
+            <w:tcBorders>
+              <w:left w:val="single" w:sz="4" w:space="0" w:color="auto"/>
+              <w:right w:val="single" w:sz="4" w:space="0" w:color="auto"/>
+            </w:tcBorders>
           </w:tcPr>
           <w:p>
             <w:pPr>
@@ -2766,6 +3039,9 @@
         <w:tc>
           <w:tcPr>
             <w:tcW w:w="1149" w:type="dxa"/>
+            <w:tcBorders>
+              <w:left w:val="single" w:sz="4" w:space="0" w:color="auto"/>
+            </w:tcBorders>
           </w:tcPr>
           <w:p>
             <w:pPr>
@@ -2871,6 +3147,9 @@
         <w:tc>
           <w:tcPr>
             <w:tcW w:w="1149" w:type="dxa"/>
+            <w:tcBorders>
+              <w:right w:val="single" w:sz="4" w:space="0" w:color="auto"/>
+            </w:tcBorders>
           </w:tcPr>
           <w:p>
             <w:pPr>
@@ -2894,6 +3173,10 @@
         <w:tc>
           <w:tcPr>
             <w:tcW w:w="2298" w:type="dxa"/>
+            <w:tcBorders>
+              <w:left w:val="single" w:sz="4" w:space="0" w:color="auto"/>
+              <w:right w:val="single" w:sz="4" w:space="0" w:color="auto"/>
+            </w:tcBorders>
           </w:tcPr>
           <w:p>
             <w:pPr>
@@ -2915,6 +3198,9 @@
         <w:tc>
           <w:tcPr>
             <w:tcW w:w="1149" w:type="dxa"/>
+            <w:tcBorders>
+              <w:left w:val="single" w:sz="4" w:space="0" w:color="auto"/>
+            </w:tcBorders>
           </w:tcPr>
           <w:p>
             <w:pPr>
@@ -3020,6 +3306,9 @@
         <w:tc>
           <w:tcPr>
             <w:tcW w:w="1149" w:type="dxa"/>
+            <w:tcBorders>
+              <w:right w:val="single" w:sz="4" w:space="0" w:color="auto"/>
+            </w:tcBorders>
           </w:tcPr>
           <w:p>
             <w:pPr>
@@ -3043,6 +3332,10 @@
         <w:tc>
           <w:tcPr>
             <w:tcW w:w="2298" w:type="dxa"/>
+            <w:tcBorders>
+              <w:left w:val="single" w:sz="4" w:space="0" w:color="auto"/>
+              <w:right w:val="single" w:sz="4" w:space="0" w:color="auto"/>
+            </w:tcBorders>
           </w:tcPr>
           <w:p>
             <w:pPr>
@@ -3064,6 +3357,9 @@
         <w:tc>
           <w:tcPr>
             <w:tcW w:w="1149" w:type="dxa"/>
+            <w:tcBorders>
+              <w:left w:val="single" w:sz="4" w:space="0" w:color="auto"/>
+            </w:tcBorders>
           </w:tcPr>
           <w:p>
             <w:pPr>
@@ -3169,6 +3465,9 @@
         <w:tc>
           <w:tcPr>
             <w:tcW w:w="1149" w:type="dxa"/>
+            <w:tcBorders>
+              <w:right w:val="single" w:sz="4" w:space="0" w:color="auto"/>
+            </w:tcBorders>
           </w:tcPr>
           <w:p>
             <w:pPr>
@@ -3192,6 +3491,11 @@
         <w:tc>
           <w:tcPr>
             <w:tcW w:w="2298" w:type="dxa"/>
+            <w:tcBorders>
+              <w:left w:val="single" w:sz="4" w:space="0" w:color="auto"/>
+              <w:bottom w:val="single" w:sz="4" w:space="0" w:color="auto"/>
+              <w:right w:val="single" w:sz="4" w:space="0" w:color="auto"/>
+            </w:tcBorders>
           </w:tcPr>
           <w:p>
             <w:pPr>
@@ -3213,6 +3517,10 @@
         <w:tc>
           <w:tcPr>
             <w:tcW w:w="1149" w:type="dxa"/>
+            <w:tcBorders>
+              <w:left w:val="single" w:sz="4" w:space="0" w:color="auto"/>
+              <w:bottom w:val="single" w:sz="4" w:space="0" w:color="auto"/>
+            </w:tcBorders>
           </w:tcPr>
           <w:p>
             <w:pPr>
@@ -3234,6 +3542,9 @@
         <w:tc>
           <w:tcPr>
             <w:tcW w:w="1149" w:type="dxa"/>
+            <w:tcBorders>
+              <w:bottom w:val="single" w:sz="4" w:space="0" w:color="auto"/>
+            </w:tcBorders>
           </w:tcPr>
           <w:p>
             <w:pPr>
@@ -3255,6 +3566,9 @@
         <w:tc>
           <w:tcPr>
             <w:tcW w:w="1149" w:type="dxa"/>
+            <w:tcBorders>
+              <w:bottom w:val="single" w:sz="4" w:space="0" w:color="auto"/>
+            </w:tcBorders>
           </w:tcPr>
           <w:p>
             <w:pPr>
@@ -3276,6 +3590,9 @@
         <w:tc>
           <w:tcPr>
             <w:tcW w:w="1149" w:type="dxa"/>
+            <w:tcBorders>
+              <w:bottom w:val="single" w:sz="4" w:space="0" w:color="auto"/>
+            </w:tcBorders>
           </w:tcPr>
           <w:p>
             <w:pPr>
@@ -3297,6 +3614,9 @@
         <w:tc>
           <w:tcPr>
             <w:tcW w:w="1054" w:type="dxa"/>
+            <w:tcBorders>
+              <w:bottom w:val="single" w:sz="4" w:space="0" w:color="auto"/>
+            </w:tcBorders>
           </w:tcPr>
           <w:p>
             <w:pPr>
@@ -3318,6 +3638,10 @@
         <w:tc>
           <w:tcPr>
             <w:tcW w:w="1149" w:type="dxa"/>
+            <w:tcBorders>
+              <w:bottom w:val="single" w:sz="4" w:space="0" w:color="auto"/>
+              <w:right w:val="single" w:sz="4" w:space="0" w:color="auto"/>
+            </w:tcBorders>
           </w:tcPr>
           <w:p>
             <w:pPr>
@@ -3342,6 +3666,9 @@
           <w:tcPr>
             <w:tcW w:w="9097" w:type="dxa"/>
             <w:gridSpan w:val="7"/>
+            <w:tcBorders>
+              <w:top w:val="single" w:sz="4" w:space="0" w:color="auto"/>
+            </w:tcBorders>
           </w:tcPr>
           <w:p>
             <w:pPr>
@@ -3369,23 +3696,23 @@
     <w:p>
       <w:pPr>
         <w:rPr>
-          <w:sz w:val="16"/>
-          <w:szCs w:val="16"/>
+          <w:sz w:val="20"/>
+          <w:szCs w:val="20"/>
         </w:rPr>
       </w:pPr>
     </w:p>
     <w:p>
       <w:pPr>
         <w:rPr>
-          <w:sz w:val="16"/>
-          <w:szCs w:val="16"/>
+          <w:sz w:val="22"/>
+          <w:szCs w:val="22"/>
           <w:lang w:val="en-CA"/>
         </w:rPr>
       </w:pPr>
       <w:r>
         <w:rPr>
-          <w:sz w:val="16"/>
-          <w:szCs w:val="16"/>
+          <w:sz w:val="22"/>
+          <w:szCs w:val="22"/>
           <w:lang w:val="en-CA"/>
         </w:rPr>
         <w:t>The table presents the results of regression analyses that explore the relationship between different components of ESG (Environmental, Social, and Governance) scores and loan spreads, along with other financial variables. The dependent variable across all models is the natural logarithm of loan spreads, which provides a more precise understanding of how percentage changes in the predictors affect the spreads.</w:t>
@@ -3394,15 +3721,15 @@
     <w:p>
       <w:pPr>
         <w:rPr>
-          <w:sz w:val="16"/>
-          <w:szCs w:val="16"/>
+          <w:sz w:val="22"/>
+          <w:szCs w:val="22"/>
           <w:lang w:val="en-CA"/>
         </w:rPr>
       </w:pPr>
       <w:r>
         <w:rPr>
-          <w:sz w:val="16"/>
-          <w:szCs w:val="16"/>
+          <w:sz w:val="22"/>
+          <w:szCs w:val="22"/>
           <w:lang w:val="en-CA"/>
         </w:rPr>
         <w:t>In column (1), the analysis focuses on the relationship between the environmental score and loan spreads. The coefficient for the log of the environment score is -0.520, which is highly significant (p &lt; 0.001). This result indicates a strong negative relationship, suggesting that a 1% increase in the environmental score corresponds to a decrease of approximately 0.520% in the loan spread. This implies that firms with higher environmental performance are perceived as less risky by lenders, leading to lower borrowing costs. However, this model is limited to the environmental score without considering other financial or non-financial factors.</w:t>
@@ -3411,164 +3738,333 @@
     <w:p>
       <w:pPr>
         <w:rPr>
-          <w:sz w:val="16"/>
-          <w:szCs w:val="16"/>
+          <w:sz w:val="22"/>
+          <w:szCs w:val="22"/>
           <w:lang w:val="en-CA"/>
         </w:rPr>
       </w:pPr>
       <w:r>
         <w:rPr>
-          <w:sz w:val="16"/>
-          <w:szCs w:val="16"/>
+          <w:sz w:val="22"/>
+          <w:szCs w:val="22"/>
           <w:lang w:val="en-CA"/>
         </w:rPr>
-        <w:t>Column (2) expands the analysis by including additional financial variables: profitability, leverage, firm size, and industry. The environmental score remains negative and significant, but the coefficient is reduced to -0.316 (p &lt; 0.001). This suggests that while environmental factors influence loan spreads, their impact is somewhat mitigated when traditional financial metrics are considered. Profitability (</w:t>
+        <w:t xml:space="preserve">Column (2) extends the analysis by including control variables such as profitability, leverage, firm size, and industry effects. The coefficient for the environmental score remains negative and significant, though it is reduced to -0.316 (p &lt; 0.001). This indicates that while environmental factors play a role in loan pricing, their impact is less pronounced when other key financial indicators are considered. The control variables, particularly profitability and leverage, show significant effects on loan spreads. Profitability has a significant negative coefficient of -0.514 (p &lt; 0.001), indicating that more profitable firms enjoy lower loan spreads, while leverage has a </w:t>
       </w:r>
-      <w:proofErr w:type="spellStart"/>
       <w:r>
         <w:rPr>
-          <w:sz w:val="16"/>
-          <w:szCs w:val="16"/>
+          <w:sz w:val="22"/>
+          <w:szCs w:val="22"/>
           <w:lang w:val="en-CA"/>
         </w:rPr>
-        <w:t>profitability_w</w:t>
-      </w:r>
-      <w:proofErr w:type="spellEnd"/>
-      <w:r>
-        <w:rPr>
-          <w:sz w:val="16"/>
-          <w:szCs w:val="16"/>
-          <w:lang w:val="en-CA"/>
-        </w:rPr>
-        <w:t>) shows a significant negative relationship with loan spreads, with a coefficient of -0.514 (p &lt; 0.001), indicating that more profitable firms enjoy lower borrowing costs. Leverage (</w:t>
-      </w:r>
-      <w:proofErr w:type="spellStart"/>
-      <w:r>
-        <w:rPr>
-          <w:sz w:val="16"/>
-          <w:szCs w:val="16"/>
-          <w:lang w:val="en-CA"/>
-        </w:rPr>
-        <w:t>leverage_w</w:t>
-      </w:r>
-      <w:proofErr w:type="spellEnd"/>
-      <w:r>
-        <w:rPr>
-          <w:sz w:val="16"/>
-          <w:szCs w:val="16"/>
-          <w:lang w:val="en-CA"/>
-        </w:rPr>
-        <w:t>) has a significant positive effect on loan spreads (coefficient of 0.675, p &lt; 0.001), reflecting the higher perceived risk associated with higher debt levels.</w:t>
+        <w:lastRenderedPageBreak/>
+        <w:t>significant positive coefficient of 0.676 (p &lt; 0.001), suggesting higher borrowing costs for more leveraged firms.</w:t>
       </w:r>
     </w:p>
     <w:p>
       <w:pPr>
         <w:rPr>
-          <w:sz w:val="16"/>
-          <w:szCs w:val="16"/>
+          <w:sz w:val="22"/>
+          <w:szCs w:val="22"/>
           <w:lang w:val="en-CA"/>
         </w:rPr>
       </w:pPr>
       <w:r>
         <w:rPr>
-          <w:sz w:val="16"/>
-          <w:szCs w:val="16"/>
+          <w:sz w:val="22"/>
+          <w:szCs w:val="22"/>
           <w:lang w:val="en-CA"/>
         </w:rPr>
-        <w:t>Column (3) shifts the focus to the social score, showing that it has a significant negative relationship with loan spreads (coefficient of -0.490, p &lt; 0.001). This suggests that better social performance is also rewarded with lower loan costs, consistent with the idea that firms excelling in social responsibilities are seen as less risky by lenders. The inclusion of the social score in the model also affects other variables, as profitability remains negatively associated with loan spreads, while leverage continues to increase spreads significantly.</w:t>
+        <w:t>In the third model, the analysis shifts to the social component of ESG scores. The coefficient for the logarithm of the social score is -0.490, which is highly significant (p &lt; 0.001). This finding suggests that improvements in a firm's social practices are associated with lower loan spreads. This may reflect lenders' perceptions that firms with better social practices face lower reputational and operational risks, thus warranting more favorable loan terms.</w:t>
       </w:r>
     </w:p>
     <w:p>
       <w:pPr>
         <w:rPr>
-          <w:sz w:val="16"/>
-          <w:szCs w:val="16"/>
+          <w:sz w:val="22"/>
+          <w:szCs w:val="22"/>
           <w:lang w:val="en-CA"/>
         </w:rPr>
       </w:pPr>
       <w:r>
         <w:rPr>
-          <w:sz w:val="16"/>
-          <w:szCs w:val="16"/>
+          <w:sz w:val="22"/>
+          <w:szCs w:val="22"/>
           <w:lang w:val="en-CA"/>
         </w:rPr>
-        <w:t>In column (4), the governance score is introduced. The governance score shows a significant negative relationship with loan spreads (coefficient of -0.207, p &lt; 0.001), indicating that firms with better governance practices tend to secure loans at lower spreads. The negative coefficient for profitability and the positive coefficient for leverage are consistent with previous models, confirming that these financial metrics play a crucial role in determining loan costs.</w:t>
+        <w:t>Column (4) incorporates the same control variables as in column (2) but focuses on the social score. The coefficient for the social score decreases to -0.207 (p &lt; 0.001) when controls are added, indicating that social factors, while significant, are not as strong a determinant of loan spreads when traditional financial metrics are considered. Profitability and leverage continue to exhibit significant effects on loan spreads, reinforcing their importance in lenders' risk assessments.</w:t>
       </w:r>
     </w:p>
     <w:p>
       <w:pPr>
         <w:rPr>
-          <w:sz w:val="16"/>
-          <w:szCs w:val="16"/>
+          <w:sz w:val="22"/>
+          <w:szCs w:val="22"/>
           <w:lang w:val="en-CA"/>
         </w:rPr>
       </w:pPr>
       <w:r>
         <w:rPr>
-          <w:sz w:val="16"/>
-          <w:szCs w:val="16"/>
+          <w:sz w:val="22"/>
+          <w:szCs w:val="22"/>
           <w:lang w:val="en-CA"/>
         </w:rPr>
-        <w:lastRenderedPageBreak/>
-        <w:t>Column (5) examines the combined effects of both the environmental and governance scores. The results show that both scores significantly reduce loan spreads, with the environment score having a coefficient of -0.446 (p &lt; 0.001) and the governance score a coefficient of -0.167 (p &lt; 0.05). This indicates that strong environmental and governance practices jointly contribute to lowering borrowing costs. The effects of profitability, leverage, and firm size remain consistent with earlier models, emphasizing their importance in the overall determination of loan spreads.</w:t>
+        <w:t>The fifth model analyzes the governance component of ESG scores. The coefficient for the governance score is -0.167, significant at the 5% level (p = 0.016). This suggests that better governance practices can lead to lower loan spreads, reflecting the view that strong governance structures reduce the risk of mismanagement and improve firm stability.</w:t>
       </w:r>
     </w:p>
     <w:p>
       <w:pPr>
         <w:rPr>
-          <w:sz w:val="16"/>
-          <w:szCs w:val="16"/>
+          <w:sz w:val="22"/>
+          <w:szCs w:val="22"/>
           <w:lang w:val="en-CA"/>
         </w:rPr>
       </w:pPr>
       <w:r>
         <w:rPr>
-          <w:sz w:val="16"/>
-          <w:szCs w:val="16"/>
+          <w:sz w:val="22"/>
+          <w:szCs w:val="22"/>
           <w:lang w:val="en-CA"/>
         </w:rPr>
-        <w:t>Finally, column (6) includes all three ESG components: environmental, social, and governance scores. Interestingly, the environmental score retains its significant negative effect on loan spreads (coefficient of -0.446, p &lt; 0.001), while the governance score becomes insignificant (coefficient of -0.015, p &gt; 0.1). This suggests that environmental performance is the most robust predictor among the three ESG components when all are considered together. The social score also remains significant and negatively related to loan spreads.</w:t>
+        <w:t xml:space="preserve">In the final model, the analysis includes all control variables and focuses on the governance score. Interestingly, the coefficient for governance is no longer significant, with a value of -0.015 (p = 0.819). This indicates that when profitability, leverage, firm size, and industry effects are </w:t>
+      </w:r>
+      <w:proofErr w:type="gramStart"/>
+      <w:r>
+        <w:rPr>
+          <w:sz w:val="22"/>
+          <w:szCs w:val="22"/>
+          <w:lang w:val="en-CA"/>
+        </w:rPr>
+        <w:t>taken into account</w:t>
+      </w:r>
+      <w:proofErr w:type="gramEnd"/>
+      <w:r>
+        <w:rPr>
+          <w:sz w:val="22"/>
+          <w:szCs w:val="22"/>
+          <w:lang w:val="en-CA"/>
+        </w:rPr>
+        <w:t>, governance factors alone do not significantly influence loan spreads.</w:t>
       </w:r>
     </w:p>
     <w:p>
       <w:pPr>
         <w:rPr>
-          <w:sz w:val="16"/>
-          <w:szCs w:val="16"/>
+          <w:sz w:val="22"/>
+          <w:szCs w:val="22"/>
           <w:lang w:val="en-CA"/>
         </w:rPr>
       </w:pPr>
       <w:r>
         <w:rPr>
-          <w:sz w:val="16"/>
-          <w:szCs w:val="16"/>
+          <w:sz w:val="22"/>
+          <w:szCs w:val="22"/>
           <w:lang w:val="en-CA"/>
         </w:rPr>
-        <w:t>Throughout the models, the goodness-of-fit metrics, such as R-squared and adjusted R-squared, indicate improvements when additional variables are included, highlighting the importance of considering multiple factors in explaining loan spreads. The AIC and BIC values decrease across the models, suggesting better model fit with the inclusion of more variables. The RMSE remains relatively stable, indicating consistent predictive accuracy across the models.</w:t>
+        <w:t xml:space="preserve">Across all models, the control variables consistently exhibit significant relationships with loan spreads. </w:t>
+      </w:r>
+      <w:r>
+        <w:rPr>
+          <w:b/>
+          <w:bCs/>
+          <w:sz w:val="22"/>
+          <w:szCs w:val="22"/>
+          <w:lang w:val="en-CA"/>
+        </w:rPr>
+        <w:t>Profitability</w:t>
+      </w:r>
+      <w:r>
+        <w:rPr>
+          <w:sz w:val="22"/>
+          <w:szCs w:val="22"/>
+          <w:lang w:val="en-CA"/>
+        </w:rPr>
+        <w:t xml:space="preserve"> is negatively related to loan spreads across all models, implying that more profitable firms benefit from lower borrowing costs. </w:t>
+      </w:r>
+      <w:r>
+        <w:rPr>
+          <w:b/>
+          <w:bCs/>
+          <w:sz w:val="22"/>
+          <w:szCs w:val="22"/>
+          <w:lang w:val="en-CA"/>
+        </w:rPr>
+        <w:t>Leverage</w:t>
+      </w:r>
+      <w:r>
+        <w:rPr>
+          <w:sz w:val="22"/>
+          <w:szCs w:val="22"/>
+          <w:lang w:val="en-CA"/>
+        </w:rPr>
+        <w:t xml:space="preserve"> has a positive relationship with loan spreads, indicating higher costs for more leveraged firms. </w:t>
+      </w:r>
+      <w:r>
+        <w:rPr>
+          <w:b/>
+          <w:bCs/>
+          <w:sz w:val="22"/>
+          <w:szCs w:val="22"/>
+          <w:lang w:val="en-CA"/>
+        </w:rPr>
+        <w:t>Firm size</w:t>
+      </w:r>
+      <w:r>
+        <w:rPr>
+          <w:sz w:val="22"/>
+          <w:szCs w:val="22"/>
+          <w:lang w:val="en-CA"/>
+        </w:rPr>
+        <w:t xml:space="preserve"> also negatively impacts loan spreads, suggesting that larger firms, perceived as more stable, secure loans at lower spreads. The </w:t>
+      </w:r>
+      <w:r>
+        <w:rPr>
+          <w:b/>
+          <w:bCs/>
+          <w:sz w:val="22"/>
+          <w:szCs w:val="22"/>
+          <w:lang w:val="en-CA"/>
+        </w:rPr>
+        <w:t>industry</w:t>
+      </w:r>
+      <w:r>
+        <w:rPr>
+          <w:sz w:val="22"/>
+          <w:szCs w:val="22"/>
+          <w:lang w:val="en-CA"/>
+        </w:rPr>
+        <w:t xml:space="preserve"> variable shows small but significant positive effects, indicating some variation in loan spreads across industries.</w:t>
       </w:r>
     </w:p>
     <w:p>
       <w:pPr>
         <w:rPr>
-          <w:sz w:val="16"/>
-          <w:szCs w:val="16"/>
+          <w:sz w:val="22"/>
+          <w:szCs w:val="22"/>
           <w:lang w:val="en-CA"/>
         </w:rPr>
       </w:pPr>
       <w:r>
         <w:rPr>
-          <w:sz w:val="16"/>
-          <w:szCs w:val="16"/>
+          <w:sz w:val="22"/>
+          <w:szCs w:val="22"/>
           <w:lang w:val="en-CA"/>
         </w:rPr>
-        <w:t>In summary, the results demonstrate that ESG factors, particularly environmental performance, play a significant role in determining loan spreads, alongside traditional financial metrics like profitability and leverage. The analysis underscores the growing importance of ESG considerations in financial decision-making, though it also highlights that financial performance metrics still have a substantial influence on loan pricing.</w:t>
+        <w:t xml:space="preserve">Goodness-of-fit metrics, such as </w:t>
+      </w:r>
+      <w:r>
+        <w:rPr>
+          <w:b/>
+          <w:bCs/>
+          <w:sz w:val="22"/>
+          <w:szCs w:val="22"/>
+          <w:lang w:val="en-CA"/>
+        </w:rPr>
+        <w:t>R-squared</w:t>
+      </w:r>
+      <w:r>
+        <w:rPr>
+          <w:sz w:val="22"/>
+          <w:szCs w:val="22"/>
+          <w:lang w:val="en-CA"/>
+        </w:rPr>
+        <w:t xml:space="preserve"> and </w:t>
+      </w:r>
+      <w:r>
+        <w:rPr>
+          <w:b/>
+          <w:bCs/>
+          <w:sz w:val="22"/>
+          <w:szCs w:val="22"/>
+          <w:lang w:val="en-CA"/>
+        </w:rPr>
+        <w:t>adjusted R-squared</w:t>
+      </w:r>
+      <w:r>
+        <w:rPr>
+          <w:sz w:val="22"/>
+          <w:szCs w:val="22"/>
+          <w:lang w:val="en-CA"/>
+        </w:rPr>
+        <w:t xml:space="preserve">, improve when control variables are included, suggesting that these variables enhance the model's explanatory power. Lower values of the </w:t>
+      </w:r>
+      <w:r>
+        <w:rPr>
+          <w:b/>
+          <w:bCs/>
+          <w:sz w:val="22"/>
+          <w:szCs w:val="22"/>
+          <w:lang w:val="en-CA"/>
+        </w:rPr>
+        <w:t>Akaike Information Criterion (AIC)</w:t>
+      </w:r>
+      <w:r>
+        <w:rPr>
+          <w:sz w:val="22"/>
+          <w:szCs w:val="22"/>
+          <w:lang w:val="en-CA"/>
+        </w:rPr>
+        <w:t xml:space="preserve"> and </w:t>
+      </w:r>
+      <w:r>
+        <w:rPr>
+          <w:b/>
+          <w:bCs/>
+          <w:sz w:val="22"/>
+          <w:szCs w:val="22"/>
+          <w:lang w:val="en-CA"/>
+        </w:rPr>
+        <w:t>Bayesian Information Criterion (BIC)</w:t>
+      </w:r>
+      <w:r>
+        <w:rPr>
+          <w:sz w:val="22"/>
+          <w:szCs w:val="22"/>
+          <w:lang w:val="en-CA"/>
+        </w:rPr>
+        <w:t xml:space="preserve"> in models with controls also indicate better model fit. The </w:t>
+      </w:r>
+      <w:r>
+        <w:rPr>
+          <w:b/>
+          <w:bCs/>
+          <w:sz w:val="22"/>
+          <w:szCs w:val="22"/>
+          <w:lang w:val="en-CA"/>
+        </w:rPr>
+        <w:t>Root Mean Square Error (RMSE)</w:t>
+      </w:r>
+      <w:r>
+        <w:rPr>
+          <w:sz w:val="22"/>
+          <w:szCs w:val="22"/>
+          <w:lang w:val="en-CA"/>
+        </w:rPr>
+        <w:t xml:space="preserve"> remains relatively stable across models, suggesting consistent prediction accuracy.</w:t>
       </w:r>
     </w:p>
     <w:p>
       <w:pPr>
         <w:rPr>
-          <w:sz w:val="16"/>
-          <w:szCs w:val="16"/>
+          <w:sz w:val="22"/>
+          <w:szCs w:val="22"/>
+          <w:lang w:val="en-CA"/>
+        </w:rPr>
+      </w:pPr>
+      <w:r>
+        <w:rPr>
+          <w:sz w:val="22"/>
+          <w:szCs w:val="22"/>
+          <w:lang w:val="en-CA"/>
+        </w:rPr>
+        <w:t>In conclusion, while ESG components are relevant to loan pricing, traditional financial metrics such as profitability, leverage, and firm size remain more significant determinants of loan spreads. This highlights the ongoing importance of established financial indicators in credit risk assessments, even as lenders begin to integrate ESG factors into their decision-making processes.</w:t>
+      </w:r>
+    </w:p>
+    <w:p>
+      <w:pPr>
+        <w:rPr>
+          <w:sz w:val="20"/>
+          <w:szCs w:val="20"/>
         </w:rPr>
       </w:pPr>
     </w:p>
@@ -4928,6 +5424,7 @@
   <w:style w:type="character" w:default="1" w:styleId="DefaultParagraphFont">
     <w:name w:val="Default Paragraph Font"/>
     <w:uiPriority w:val="1"/>
+    <w:semiHidden/>
     <w:unhideWhenUsed/>
   </w:style>
   <w:style w:type="table" w:default="1" w:styleId="TableNormal">

</xml_diff>